<commit_message>
Fix the token part
</commit_message>
<xml_diff>
--- a/Report/Report1-1.docx
+++ b/Report/Report1-1.docx
@@ -333,6 +333,7 @@
                 <w:szCs w:val="24"/>
               </w:rPr>
             </w:pPr>
+            <w:proofErr w:type="spellStart"/>
             <w:r>
               <w:rPr>
                 <w:rFonts w:ascii="Times New Roman" w:eastAsia="Calibri" w:hAnsi="Times New Roman" w:cs="Times New Roman"/>
@@ -340,7 +341,17 @@
                 <w:sz w:val="24"/>
                 <w:szCs w:val="24"/>
               </w:rPr>
-              <w:t>Hyosu Kim</w:t>
+              <w:t>Hyosu</w:t>
+            </w:r>
+            <w:proofErr w:type="spellEnd"/>
+            <w:r>
+              <w:rPr>
+                <w:rFonts w:ascii="Times New Roman" w:eastAsia="Calibri" w:hAnsi="Times New Roman" w:cs="Times New Roman"/>
+                <w:color w:val="4472C4"/>
+                <w:sz w:val="24"/>
+                <w:szCs w:val="24"/>
+              </w:rPr>
+              <w:t xml:space="preserve"> Kim</w:t>
             </w:r>
           </w:p>
         </w:tc>
@@ -471,6 +482,7 @@
                 <w:szCs w:val="24"/>
               </w:rPr>
             </w:pPr>
+            <w:proofErr w:type="spellStart"/>
             <w:r>
               <w:rPr>
                 <w:rFonts w:ascii="Times New Roman" w:eastAsia="맑은 고딕" w:hAnsi="Times New Roman" w:cs="Times New Roman"/>
@@ -478,7 +490,17 @@
                 <w:sz w:val="24"/>
                 <w:szCs w:val="24"/>
               </w:rPr>
-              <w:t>Heesang Ro (20145001)</w:t>
+              <w:t>Heesang</w:t>
+            </w:r>
+            <w:proofErr w:type="spellEnd"/>
+            <w:r>
+              <w:rPr>
+                <w:rFonts w:ascii="Times New Roman" w:eastAsia="맑은 고딕" w:hAnsi="Times New Roman" w:cs="Times New Roman"/>
+                <w:color w:val="4472C4"/>
+                <w:sz w:val="24"/>
+                <w:szCs w:val="24"/>
+              </w:rPr>
+              <w:t xml:space="preserve"> Ro (20145001)</w:t>
             </w:r>
           </w:p>
           <w:p>
@@ -498,6 +520,7 @@
                 <w:szCs w:val="24"/>
               </w:rPr>
             </w:pPr>
+            <w:proofErr w:type="spellStart"/>
             <w:r>
               <w:rPr>
                 <w:rFonts w:ascii="Times New Roman" w:eastAsia="Calibri" w:hAnsi="Times New Roman" w:cs="Times New Roman"/>
@@ -505,7 +528,17 @@
                 <w:sz w:val="24"/>
                 <w:szCs w:val="24"/>
               </w:rPr>
-              <w:t xml:space="preserve">Junhyuck </w:t>
+              <w:t>Junhyuck</w:t>
+            </w:r>
+            <w:proofErr w:type="spellEnd"/>
+            <w:r>
+              <w:rPr>
+                <w:rFonts w:ascii="Times New Roman" w:eastAsia="Calibri" w:hAnsi="Times New Roman" w:cs="Times New Roman"/>
+                <w:color w:val="4472C4"/>
+                <w:sz w:val="24"/>
+                <w:szCs w:val="24"/>
+              </w:rPr>
+              <w:t xml:space="preserve"> </w:t>
             </w:r>
             <w:r>
               <w:rPr>
@@ -3085,7 +3118,21 @@
               <w:rPr>
                 <w:rFonts w:ascii="Times New Roman" w:hAnsi="Times New Roman" w:cs="Times New Roman"/>
               </w:rPr>
-              <w:t>starting from an English letter or a underscore symbol</w:t>
+              <w:t xml:space="preserve">starting from an English letter or </w:t>
+            </w:r>
+            <w:proofErr w:type="gramStart"/>
+            <w:r>
+              <w:rPr>
+                <w:rFonts w:ascii="Times New Roman" w:hAnsi="Times New Roman" w:cs="Times New Roman"/>
+              </w:rPr>
+              <w:t>a</w:t>
+            </w:r>
+            <w:proofErr w:type="gramEnd"/>
+            <w:r>
+              <w:rPr>
+                <w:rFonts w:ascii="Times New Roman" w:hAnsi="Times New Roman" w:cs="Times New Roman"/>
+              </w:rPr>
+              <w:t xml:space="preserve"> underscore symbol</w:t>
             </w:r>
           </w:p>
           <w:p>
@@ -3205,7 +3252,21 @@
               <w:rPr>
                 <w:rFonts w:ascii="Times New Roman" w:hAnsi="Times New Roman" w:cs="Times New Roman"/>
               </w:rPr>
-              <w:t>or for for-loop statement</w:t>
+              <w:t xml:space="preserve">or </w:t>
+            </w:r>
+            <w:proofErr w:type="spellStart"/>
+            <w:r>
+              <w:rPr>
+                <w:rFonts w:ascii="Times New Roman" w:hAnsi="Times New Roman" w:cs="Times New Roman"/>
+              </w:rPr>
+              <w:t>for</w:t>
+            </w:r>
+            <w:proofErr w:type="spellEnd"/>
+            <w:r>
+              <w:rPr>
+                <w:rFonts w:ascii="Times New Roman" w:hAnsi="Times New Roman" w:cs="Times New Roman"/>
+              </w:rPr>
+              <w:t xml:space="preserve"> for-loop statement</w:t>
             </w:r>
           </w:p>
           <w:p>
@@ -3375,7 +3436,21 @@
               <w:rPr>
                 <w:rFonts w:ascii="Times New Roman" w:hAnsi="Times New Roman" w:cs="Times New Roman"/>
               </w:rPr>
-              <w:t>: &lt;, &gt;, ==, !=, &lt;=, and &gt;=</w:t>
+              <w:t>: &lt;, &gt;, ==</w:t>
+            </w:r>
+            <w:proofErr w:type="gramStart"/>
+            <w:r>
+              <w:rPr>
+                <w:rFonts w:ascii="Times New Roman" w:hAnsi="Times New Roman" w:cs="Times New Roman"/>
+              </w:rPr>
+              <w:t>, !</w:t>
+            </w:r>
+            <w:proofErr w:type="gramEnd"/>
+            <w:r>
+              <w:rPr>
+                <w:rFonts w:ascii="Times New Roman" w:hAnsi="Times New Roman" w:cs="Times New Roman"/>
+              </w:rPr>
+              <w:t>=, &lt;=, and &gt;=</w:t>
             </w:r>
           </w:p>
           <w:p>
@@ -3403,12 +3478,14 @@
               </w:rPr>
               <w:t xml:space="preserve"> terminating symbol of statements</w:t>
             </w:r>
+            <w:proofErr w:type="gramStart"/>
             <w:r>
               <w:rPr>
                 <w:rFonts w:ascii="Times New Roman" w:hAnsi="Times New Roman" w:cs="Times New Roman"/>
               </w:rPr>
               <w:t>: ;</w:t>
             </w:r>
+            <w:proofErr w:type="gramEnd"/>
           </w:p>
           <w:p>
             <w:pPr>
@@ -3439,7 +3516,21 @@
               <w:rPr>
                 <w:rFonts w:ascii="Times New Roman" w:hAnsi="Times New Roman" w:cs="Times New Roman"/>
               </w:rPr>
-              <w:t>: { and }</w:t>
+              <w:t xml:space="preserve">: </w:t>
+            </w:r>
+            <w:proofErr w:type="gramStart"/>
+            <w:r>
+              <w:rPr>
+                <w:rFonts w:ascii="Times New Roman" w:hAnsi="Times New Roman" w:cs="Times New Roman"/>
+              </w:rPr>
+              <w:t>{ and</w:t>
+            </w:r>
+            <w:proofErr w:type="gramEnd"/>
+            <w:r>
+              <w:rPr>
+                <w:rFonts w:ascii="Times New Roman" w:hAnsi="Times New Roman" w:cs="Times New Roman"/>
+              </w:rPr>
+              <w:t xml:space="preserve"> }</w:t>
             </w:r>
           </w:p>
           <w:p>
@@ -3471,7 +3562,21 @@
               <w:rPr>
                 <w:rFonts w:ascii="Times New Roman" w:hAnsi="Times New Roman" w:cs="Times New Roman"/>
               </w:rPr>
-              <w:t>: ( and )</w:t>
+              <w:t xml:space="preserve">: </w:t>
+            </w:r>
+            <w:proofErr w:type="gramStart"/>
+            <w:r>
+              <w:rPr>
+                <w:rFonts w:ascii="Times New Roman" w:hAnsi="Times New Roman" w:cs="Times New Roman"/>
+              </w:rPr>
+              <w:t>( and</w:t>
+            </w:r>
+            <w:proofErr w:type="gramEnd"/>
+            <w:r>
+              <w:rPr>
+                <w:rFonts w:ascii="Times New Roman" w:hAnsi="Times New Roman" w:cs="Times New Roman"/>
+              </w:rPr>
+              <w:t xml:space="preserve"> )</w:t>
             </w:r>
           </w:p>
           <w:p>
@@ -3491,6 +3596,7 @@
               </w:rPr>
               <w:t>A symbol for separating input arguments in functions</w:t>
             </w:r>
+            <w:proofErr w:type="gramStart"/>
             <w:r>
               <w:rPr>
                 <w:rFonts w:ascii="Times New Roman" w:hAnsi="Times New Roman" w:cs="Times New Roman"/>
@@ -3503,6 +3609,7 @@
               </w:rPr>
               <w:t xml:space="preserve"> ,</w:t>
             </w:r>
+            <w:proofErr w:type="gramEnd"/>
           </w:p>
           <w:p>
             <w:pPr>
@@ -3583,49 +3690,6 @@
       </w:r>
       <w:bookmarkEnd w:id="2"/>
     </w:p>
-    <w:p>
-      <w:pPr>
-        <w:rPr>
-          <w:rFonts w:ascii="Times New Roman" w:hAnsi="Times New Roman" w:cs="Times New Roman"/>
-        </w:rPr>
-      </w:pPr>
-      <w:r>
-        <w:rPr>
-          <w:rFonts w:ascii="Times New Roman" w:hAnsi="Times New Roman" w:cs="Times New Roman"/>
-        </w:rPr>
-        <w:t xml:space="preserve">Project Name: </w:t>
-      </w:r>
-      <w:r>
-        <w:rPr>
-          <w:rFonts w:ascii="Times New Roman" w:hAnsi="Times New Roman" w:cs="Times New Roman"/>
-        </w:rPr>
-        <w:t xml:space="preserve">Design and implementation of </w:t>
-      </w:r>
-      <w:r>
-        <w:rPr>
-          <w:rFonts w:ascii="Times New Roman" w:hAnsi="Times New Roman" w:cs="Times New Roman"/>
-        </w:rPr>
-        <w:t xml:space="preserve">an </w:t>
-      </w:r>
-      <w:r>
-        <w:rPr>
-          <w:rFonts w:ascii="Times New Roman" w:hAnsi="Times New Roman" w:cs="Times New Roman"/>
-        </w:rPr>
-        <w:t xml:space="preserve">interactive chess system with </w:t>
-      </w:r>
-      <w:r>
-        <w:rPr>
-          <w:rFonts w:ascii="Times New Roman" w:hAnsi="Times New Roman" w:cs="Times New Roman"/>
-        </w:rPr>
-        <w:t xml:space="preserve">a </w:t>
-      </w:r>
-      <w:r>
-        <w:rPr>
-          <w:rFonts w:ascii="Times New Roman" w:hAnsi="Times New Roman" w:cs="Times New Roman"/>
-        </w:rPr>
-        <w:t>robot arm</w:t>
-      </w:r>
-    </w:p>
     <w:tbl>
       <w:tblPr>
         <w:tblStyle w:val="a7"/>
@@ -3920,12 +3984,53 @@
                 <w:bCs/>
               </w:rPr>
             </w:pPr>
-            <w:r>
-              <w:rPr>
-                <w:rFonts w:ascii="Times New Roman" w:hAnsi="Times New Roman" w:cs="Times New Roman"/>
-                <w:bCs/>
-              </w:rPr>
-              <w:t>i, j, k, ab_123, func1, func_, __func_bar__, ……</w:t>
+            <w:proofErr w:type="spellStart"/>
+            <w:r>
+              <w:rPr>
+                <w:rFonts w:ascii="Times New Roman" w:hAnsi="Times New Roman" w:cs="Times New Roman"/>
+                <w:bCs/>
+              </w:rPr>
+              <w:t>i</w:t>
+            </w:r>
+            <w:proofErr w:type="spellEnd"/>
+            <w:r>
+              <w:rPr>
+                <w:rFonts w:ascii="Times New Roman" w:hAnsi="Times New Roman" w:cs="Times New Roman"/>
+                <w:bCs/>
+              </w:rPr>
+              <w:t xml:space="preserve">, j, k, ab_123, func1, </w:t>
+            </w:r>
+            <w:proofErr w:type="spellStart"/>
+            <w:r>
+              <w:rPr>
+                <w:rFonts w:ascii="Times New Roman" w:hAnsi="Times New Roman" w:cs="Times New Roman"/>
+                <w:bCs/>
+              </w:rPr>
+              <w:t>func</w:t>
+            </w:r>
+            <w:proofErr w:type="spellEnd"/>
+            <w:r>
+              <w:rPr>
+                <w:rFonts w:ascii="Times New Roman" w:hAnsi="Times New Roman" w:cs="Times New Roman"/>
+                <w:bCs/>
+              </w:rPr>
+              <w:t>_, __</w:t>
+            </w:r>
+            <w:proofErr w:type="spellStart"/>
+            <w:r>
+              <w:rPr>
+                <w:rFonts w:ascii="Times New Roman" w:hAnsi="Times New Roman" w:cs="Times New Roman"/>
+                <w:bCs/>
+              </w:rPr>
+              <w:t>func_bar</w:t>
+            </w:r>
+            <w:proofErr w:type="spellEnd"/>
+            <w:r>
+              <w:rPr>
+                <w:rFonts w:ascii="Times New Roman" w:hAnsi="Times New Roman" w:cs="Times New Roman"/>
+                <w:bCs/>
+              </w:rPr>
+              <w:t>__, ……</w:t>
             </w:r>
           </w:p>
         </w:tc>
@@ -4687,7 +4792,27 @@
           <w:sz w:val="20"/>
           <w:szCs w:val="20"/>
         </w:rPr>
-        <w:t xml:space="preserve">A, B, C, D, E, F, G, H, I, J, K, L, M, N, O, P, Q, R, S, T, U, V, W, X, Y, Z, a, b, c, d, e, f, g, h, i, j, k, l, m, n, o, p, q, r, s, t, u, v, w, x, y, z, 0, 1, 2, 3, 4, 5, 6, 7, 8, 9, +, -, *, /, &lt;, &amp;, |, =, ;, </w:t>
+        <w:t xml:space="preserve">A, B, C, D, E, F, G, H, I, J, K, L, M, N, O, P, Q, R, S, T, U, V, W, X, Y, Z, a, b, c, d, e, f, g, h, </w:t>
+      </w:r>
+      <w:proofErr w:type="spellStart"/>
+      <w:r>
+        <w:rPr>
+          <w:rFonts w:ascii="Times New Roman" w:eastAsia="Calibri" w:hAnsi="Times New Roman" w:cs="Times New Roman"/>
+          <w:color w:val="000000"/>
+          <w:sz w:val="20"/>
+          <w:szCs w:val="20"/>
+        </w:rPr>
+        <w:t>i</w:t>
+      </w:r>
+      <w:proofErr w:type="spellEnd"/>
+      <w:r>
+        <w:rPr>
+          <w:rFonts w:ascii="Times New Roman" w:eastAsia="Calibri" w:hAnsi="Times New Roman" w:cs="Times New Roman"/>
+          <w:color w:val="000000"/>
+          <w:sz w:val="20"/>
+          <w:szCs w:val="20"/>
+        </w:rPr>
+        <w:t xml:space="preserve">, j, k, l, m, n, o, p, q, r, s, t, u, v, w, x, y, z, 0, 1, 2, 3, 4, 5, 6, 7, 8, 9, +, -, *, /, &lt;, &amp;, |, =, ;, </w:t>
       </w:r>
       <w:r>
         <w:rPr>
@@ -4940,7 +5065,27 @@
           <w:sz w:val="20"/>
           <w:szCs w:val="20"/>
         </w:rPr>
-        <w:t xml:space="preserve">etter = A | B | C | D | E | F | G | H | I | J | K | L | M | N | O | P | Q | R | S | T | U | V | W | X | Y | Z | a | b | c | d | e | f | g | h | i | j | k | l | m | n | o | p | q | r | s | t | u | v | w | x | y | z </w:t>
+        <w:t xml:space="preserve">etter = A | B | C | D | E | F | G | H | I | J | K | L | M | N | O | P | Q | R | S | T | U | V | W | X | Y | Z | a | b | c | d | e | f | g | h | </w:t>
+      </w:r>
+      <w:proofErr w:type="spellStart"/>
+      <w:r>
+        <w:rPr>
+          <w:rFonts w:ascii="Times New Roman" w:eastAsia="Calibri" w:hAnsi="Times New Roman" w:cs="Times New Roman"/>
+          <w:color w:val="000000"/>
+          <w:sz w:val="20"/>
+          <w:szCs w:val="20"/>
+        </w:rPr>
+        <w:t>i</w:t>
+      </w:r>
+      <w:proofErr w:type="spellEnd"/>
+      <w:r>
+        <w:rPr>
+          <w:rFonts w:ascii="Times New Roman" w:eastAsia="Calibri" w:hAnsi="Times New Roman" w:cs="Times New Roman"/>
+          <w:color w:val="000000"/>
+          <w:sz w:val="20"/>
+          <w:szCs w:val="20"/>
+        </w:rPr>
+        <w:t xml:space="preserve"> | j | k | l | m | n | o | p | q | r | s | t | u | v | w | x | y | z </w:t>
       </w:r>
     </w:p>
     <w:p>
@@ -5648,7 +5793,7 @@
                       <w:rPr>
                         <w:rFonts w:ascii="Cambria Math" w:hAnsi="Cambria Math" w:cs="Times New Roman"/>
                       </w:rPr>
-                      <m:t>( letter | non-zero | zero |  )</m:t>
+                      <m:t>( letter | non_zero | zero |  )</m:t>
                     </m:r>
                   </m:e>
                   <m:sup>
@@ -20730,7 +20875,7 @@
                 <v:stroke joinstyle="miter"/>
                 <v:path gradientshapeok="t" o:connecttype="rect"/>
               </v:shapetype>
-              <v:shape id="Text Box 8" o:spid="_x0000_s1026" type="#_x0000_t202" style="position:absolute;margin-left:221.15pt;margin-top:10pt;width:166.45pt;height:19.8pt;z-index:251664384;visibility:visible;mso-wrap-style:square;mso-wrap-distance-left:9pt;mso-wrap-distance-top:0;mso-wrap-distance-right:9pt;mso-wrap-distance-bottom:0;mso-position-horizontal:absolute;mso-position-horizontal-relative:text;mso-position-vertical:absolute;mso-position-vertical-relative:text;v-text-anchor:top" o:gfxdata="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" fillcolor="white [3201]" stroked="f" strokeweight=".5pt">
+              <v:shape id="Text Box 8" o:spid="_x0000_s1026" type="#_x0000_t202" style="position:absolute;margin-left:221.15pt;margin-top:10pt;width:166.45pt;height:19.8pt;z-index:251664384;visibility:visible;mso-wrap-style:square;mso-wrap-distance-left:9pt;mso-wrap-distance-top:0;mso-wrap-distance-right:9pt;mso-wrap-distance-bottom:0;mso-position-horizontal:absolute;mso-position-horizontal-relative:text;mso-position-vertical:absolute;mso-position-vertical-relative:text;v-text-anchor:top" o:gfxdata="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" fillcolor="white [3201]" stroked="f" strokeweight=".5pt">
                 <v:textbox>
                   <w:txbxContent>
                     <w:p>
@@ -38029,6 +38174,197 @@
                 <w:vertAlign w:val="subscript"/>
               </w:rPr>
               <w:t>5</w:t>
+            </w:r>
+          </w:p>
+        </w:tc>
+        <w:tc>
+          <w:tcPr>
+            <w:tcW w:w="850" w:type="dxa"/>
+            <w:vAlign w:val="center"/>
+          </w:tcPr>
+          <w:p>
+            <w:pPr>
+              <w:jc w:val="center"/>
+              <w:cnfStyle w:val="000000000000" w:firstRow="0" w:lastRow="0" w:firstColumn="0" w:lastColumn="0" w:oddVBand="0" w:evenVBand="0" w:oddHBand="0" w:evenHBand="0" w:firstRowFirstColumn="0" w:firstRowLastColumn="0" w:lastRowFirstColumn="0" w:lastRowLastColumn="0"/>
+              <w:rPr>
+                <w:rFonts w:ascii="Times New Roman" w:hAnsi="Times New Roman" w:cs="Times New Roman"/>
+                <w:bCs/>
+              </w:rPr>
+            </w:pPr>
+            <w:r>
+              <w:rPr>
+                <w:rFonts w:ascii="Times New Roman" w:hAnsi="Times New Roman" w:cs="Times New Roman" w:hint="eastAsia"/>
+                <w:bCs/>
+              </w:rPr>
+              <w:t>T</w:t>
+            </w:r>
+            <w:r>
+              <w:rPr>
+                <w:rFonts w:ascii="Times New Roman" w:hAnsi="Times New Roman" w:cs="Times New Roman"/>
+                <w:bCs/>
+                <w:vertAlign w:val="subscript"/>
+              </w:rPr>
+              <w:t>2</w:t>
+            </w:r>
+          </w:p>
+        </w:tc>
+        <w:tc>
+          <w:tcPr>
+            <w:tcW w:w="851" w:type="dxa"/>
+            <w:vAlign w:val="center"/>
+          </w:tcPr>
+          <w:p>
+            <w:pPr>
+              <w:jc w:val="center"/>
+              <w:cnfStyle w:val="000000000000" w:firstRow="0" w:lastRow="0" w:firstColumn="0" w:lastColumn="0" w:oddVBand="0" w:evenVBand="0" w:oddHBand="0" w:evenHBand="0" w:firstRowFirstColumn="0" w:firstRowLastColumn="0" w:lastRowFirstColumn="0" w:lastRowLastColumn="0"/>
+              <w:rPr>
+                <w:rFonts w:ascii="Times New Roman" w:hAnsi="Times New Roman" w:cs="Times New Roman"/>
+                <w:bCs/>
+              </w:rPr>
+            </w:pPr>
+            <w:r>
+              <w:rPr>
+                <w:rFonts w:ascii="Times New Roman" w:hAnsi="Times New Roman" w:cs="Times New Roman" w:hint="eastAsia"/>
+                <w:bCs/>
+              </w:rPr>
+              <w:t>T</w:t>
+            </w:r>
+            <w:r>
+              <w:rPr>
+                <w:rFonts w:ascii="Times New Roman" w:hAnsi="Times New Roman" w:cs="Times New Roman"/>
+                <w:bCs/>
+                <w:vertAlign w:val="subscript"/>
+              </w:rPr>
+              <w:t>3</w:t>
+            </w:r>
+          </w:p>
+        </w:tc>
+        <w:tc>
+          <w:tcPr>
+            <w:tcW w:w="851" w:type="dxa"/>
+            <w:vAlign w:val="center"/>
+          </w:tcPr>
+          <w:p>
+            <w:pPr>
+              <w:jc w:val="center"/>
+              <w:cnfStyle w:val="000000000000" w:firstRow="0" w:lastRow="0" w:firstColumn="0" w:lastColumn="0" w:oddVBand="0" w:evenVBand="0" w:oddHBand="0" w:evenHBand="0" w:firstRowFirstColumn="0" w:firstRowLastColumn="0" w:lastRowFirstColumn="0" w:lastRowLastColumn="0"/>
+              <w:rPr>
+                <w:rFonts w:ascii="Times New Roman" w:hAnsi="Times New Roman" w:cs="Times New Roman"/>
+                <w:bCs/>
+              </w:rPr>
+            </w:pPr>
+            <w:r>
+              <w:rPr>
+                <w:rFonts w:ascii="Times New Roman" w:hAnsi="Times New Roman" w:cs="Times New Roman" w:hint="eastAsia"/>
+                <w:bCs/>
+              </w:rPr>
+              <w:t>T</w:t>
+            </w:r>
+            <w:r>
+              <w:rPr>
+                <w:rFonts w:ascii="Times New Roman" w:hAnsi="Times New Roman" w:cs="Times New Roman"/>
+                <w:bCs/>
+                <w:vertAlign w:val="subscript"/>
+              </w:rPr>
+              <w:t>4</w:t>
+            </w:r>
+          </w:p>
+        </w:tc>
+        <w:tc>
+          <w:tcPr>
+            <w:tcW w:w="1134" w:type="dxa"/>
+            <w:vAlign w:val="center"/>
+          </w:tcPr>
+          <w:p>
+            <w:pPr>
+              <w:jc w:val="center"/>
+              <w:cnfStyle w:val="000000000000" w:firstRow="0" w:lastRow="0" w:firstColumn="0" w:lastColumn="0" w:oddVBand="0" w:evenVBand="0" w:oddHBand="0" w:evenHBand="0" w:firstRowFirstColumn="0" w:firstRowLastColumn="0" w:lastRowFirstColumn="0" w:lastRowLastColumn="0"/>
+              <w:rPr>
+                <w:rFonts w:ascii="Times New Roman" w:hAnsi="Times New Roman" w:cs="Times New Roman"/>
+                <w:bCs/>
+              </w:rPr>
+            </w:pPr>
+            <w:r>
+              <w:rPr>
+                <w:rFonts w:ascii="Times New Roman" w:hAnsi="Times New Roman" w:cs="Times New Roman" w:hint="eastAsia"/>
+                <w:bCs/>
+              </w:rPr>
+              <w:t>T</w:t>
+            </w:r>
+            <w:r>
+              <w:rPr>
+                <w:rFonts w:ascii="Times New Roman" w:hAnsi="Times New Roman" w:cs="Times New Roman"/>
+                <w:bCs/>
+                <w:vertAlign w:val="subscript"/>
+              </w:rPr>
+              <w:t>5</w:t>
+            </w:r>
+          </w:p>
+        </w:tc>
+        <w:tc>
+          <w:tcPr>
+            <w:tcW w:w="1134" w:type="dxa"/>
+            <w:vAlign w:val="center"/>
+          </w:tcPr>
+          <w:p>
+            <w:pPr>
+              <w:jc w:val="center"/>
+              <w:cnfStyle w:val="000000000000" w:firstRow="0" w:lastRow="0" w:firstColumn="0" w:lastColumn="0" w:oddVBand="0" w:evenVBand="0" w:oddHBand="0" w:evenHBand="0" w:firstRowFirstColumn="0" w:firstRowLastColumn="0" w:lastRowFirstColumn="0" w:lastRowLastColumn="0"/>
+              <w:rPr>
+                <w:rFonts w:ascii="Times New Roman" w:hAnsi="Times New Roman" w:cs="Times New Roman"/>
+                <w:bCs/>
+              </w:rPr>
+            </w:pPr>
+            <w:r>
+              <w:rPr>
+                <w:rFonts w:ascii="Times New Roman" w:hAnsi="Times New Roman" w:cs="Times New Roman" w:hint="eastAsia"/>
+                <w:bCs/>
+              </w:rPr>
+              <w:t>T</w:t>
+            </w:r>
+            <w:r>
+              <w:rPr>
+                <w:rFonts w:ascii="Times New Roman" w:hAnsi="Times New Roman" w:cs="Times New Roman"/>
+                <w:bCs/>
+                <w:vertAlign w:val="subscript"/>
+              </w:rPr>
+              <w:t>6</w:t>
+            </w:r>
+          </w:p>
+        </w:tc>
+      </w:tr>
+      <w:tr>
+        <w:trPr>
+          <w:trHeight w:val="340"/>
+        </w:trPr>
+        <w:tc>
+          <w:tcPr>
+            <w:cnfStyle w:val="001000000000" w:firstRow="0" w:lastRow="0" w:firstColumn="1" w:lastColumn="0" w:oddVBand="0" w:evenVBand="0" w:oddHBand="0" w:evenHBand="0" w:firstRowFirstColumn="0" w:firstRowLastColumn="0" w:lastRowFirstColumn="0" w:lastRowLastColumn="0"/>
+            <w:tcW w:w="1413" w:type="dxa"/>
+            <w:vAlign w:val="center"/>
+          </w:tcPr>
+          <w:p>
+            <w:pPr>
+              <w:jc w:val="center"/>
+              <w:rPr>
+                <w:rFonts w:ascii="Times New Roman" w:hAnsi="Times New Roman" w:cs="Times New Roman"/>
+                <w:b w:val="0"/>
+              </w:rPr>
+            </w:pPr>
+            <w:r>
+              <w:rPr>
+                <w:rFonts w:ascii="Times New Roman" w:hAnsi="Times New Roman" w:cs="Times New Roman" w:hint="eastAsia"/>
+                <w:b w:val="0"/>
+              </w:rPr>
+              <w:t>T</w:t>
+            </w:r>
+            <w:r>
+              <w:rPr>
+                <w:rFonts w:ascii="Times New Roman" w:hAnsi="Times New Roman" w:cs="Times New Roman"/>
+                <w:b w:val="0"/>
+                <w:vertAlign w:val="subscript"/>
+              </w:rPr>
+              <w:t>6</w:t>
             </w:r>
           </w:p>
         </w:tc>
@@ -38780,7 +39116,21 @@
         <w:rPr>
           <w:rFonts w:ascii="Times New Roman" w:hAnsi="Times New Roman" w:cs="Times New Roman"/>
         </w:rPr>
-        <w:t>We will implement this system using C++ language, using the boost’s Asio socket library. It will use a specific protocol for communicating between a robot arm and a chess system. This system consists of sending and receiving. The receiving part should open a socket and listen to messages, then the sending part connects to it and sends data. In this project, the receiving part will be a robot arm, and the sending part will be a camera. They can communicate some location information through this system.</w:t>
+        <w:t xml:space="preserve">We will implement this system using C++ language, using the boost’s </w:t>
+      </w:r>
+      <w:proofErr w:type="spellStart"/>
+      <w:r>
+        <w:rPr>
+          <w:rFonts w:ascii="Times New Roman" w:hAnsi="Times New Roman" w:cs="Times New Roman"/>
+        </w:rPr>
+        <w:t>Asio</w:t>
+      </w:r>
+      <w:proofErr w:type="spellEnd"/>
+      <w:r>
+        <w:rPr>
+          <w:rFonts w:ascii="Times New Roman" w:hAnsi="Times New Roman" w:cs="Times New Roman"/>
+        </w:rPr>
+        <w:t xml:space="preserve"> socket library. It will use a specific protocol for communicating between a robot arm and a chess system. This system consists of sending and receiving. The receiving part should open a socket and listen to messages, then the sending part connects to it and sends data. In this project, the receiving part will be a robot arm, and the sending part will be a camera. They can communicate some location information through this system.</w:t>
       </w:r>
     </w:p>
     <w:p>

</xml_diff>